<commit_message>
Refreshed Raw, Doc, PDF
</commit_message>
<xml_diff>
--- a/Doc/Zakluychenie КПМ-0108.docx
+++ b/Doc/Zakluychenie КПМ-0108.docx
@@ -428,7 +428,7 @@
                 <w:szCs w:val="24"/>
                 <w:lang w:val="en-US"/>
               </w:rPr>
-              <w:t xml:space="preserve"/>
+              <w:t xml:space="preserve">Низкий уровень качества трансплантологической помощи</w:t>
             </w:r>
           </w:p>
         </w:tc>
@@ -453,7 +453,7 @@
                 <w:szCs w:val="24"/>
                 <w:lang w:val="en-US"/>
               </w:rPr>
-              <w:t xml:space="preserve"/>
+              <w:t xml:space="preserve">Повышение качества жизни, связанного с состоянием здоровья</w:t>
             </w:r>
           </w:p>
         </w:tc>
@@ -478,7 +478,7 @@
                 <w:szCs w:val="24"/>
                 <w:lang w:val="en-US"/>
               </w:rPr>
-              <w:t xml:space="preserve"/>
+              <w:t xml:space="preserve">Имеется возможность серийного производства в России</w:t>
             </w:r>
           </w:p>
         </w:tc>

</xml_diff>